<commit_message>
edit link to navigator /n /n /to save time
</commit_message>
<xml_diff>
--- a/Git_Commands.docx
+++ b/Git_Commands.docx
@@ -38,7 +38,7 @@
           <w:szCs w:val="24"/>
         </w:rPr>
       </w:pPr>
-      <w:hyperlink r:id="rId5" w:anchor="git%20config" w:history="1">
+      <w:hyperlink w:anchor="git%20config" w:history="1">
         <w:r>
           <w:rPr>
             <w:rFonts w:ascii="Open Sans" w:eastAsia="Times New Roman" w:hAnsi="Open Sans" w:cs="Open Sans"/>
@@ -68,7 +68,7 @@
           <w:szCs w:val="24"/>
         </w:rPr>
       </w:pPr>
-      <w:hyperlink r:id="rId6" w:anchor="git%20init" w:history="1">
+      <w:hyperlink w:anchor="git%20init" w:history="1">
         <w:r>
           <w:rPr>
             <w:rFonts w:ascii="Open Sans" w:eastAsia="Times New Roman" w:hAnsi="Open Sans" w:cs="Open Sans"/>
@@ -98,7 +98,7 @@
           <w:szCs w:val="24"/>
         </w:rPr>
       </w:pPr>
-      <w:hyperlink r:id="rId7" w:anchor="git%20clone" w:history="1">
+      <w:hyperlink w:anchor="git%20clone" w:history="1">
         <w:r>
           <w:rPr>
             <w:rFonts w:ascii="Open Sans" w:eastAsia="Times New Roman" w:hAnsi="Open Sans" w:cs="Open Sans"/>
@@ -128,7 +128,7 @@
           <w:szCs w:val="24"/>
         </w:rPr>
       </w:pPr>
-      <w:hyperlink r:id="rId8" w:anchor="git%20add" w:history="1">
+      <w:hyperlink w:anchor="git%20add" w:history="1">
         <w:r>
           <w:rPr>
             <w:rFonts w:ascii="Open Sans" w:eastAsia="Times New Roman" w:hAnsi="Open Sans" w:cs="Open Sans"/>
@@ -158,7 +158,7 @@
           <w:szCs w:val="24"/>
         </w:rPr>
       </w:pPr>
-      <w:hyperlink r:id="rId9" w:anchor="git%20commit" w:history="1">
+      <w:hyperlink w:anchor="git%20commit" w:history="1">
         <w:r>
           <w:rPr>
             <w:rFonts w:ascii="Open Sans" w:eastAsia="Times New Roman" w:hAnsi="Open Sans" w:cs="Open Sans"/>
@@ -188,7 +188,7 @@
           <w:szCs w:val="24"/>
         </w:rPr>
       </w:pPr>
-      <w:hyperlink r:id="rId10" w:anchor="git%20diff" w:history="1">
+      <w:hyperlink w:anchor="git%20diff" w:history="1">
         <w:r>
           <w:rPr>
             <w:rFonts w:ascii="Open Sans" w:eastAsia="Times New Roman" w:hAnsi="Open Sans" w:cs="Open Sans"/>
@@ -218,7 +218,7 @@
           <w:szCs w:val="24"/>
         </w:rPr>
       </w:pPr>
-      <w:hyperlink r:id="rId11" w:anchor="git%20reset" w:history="1">
+      <w:hyperlink w:anchor="git%20reset" w:history="1">
         <w:r>
           <w:rPr>
             <w:rFonts w:ascii="Open Sans" w:eastAsia="Times New Roman" w:hAnsi="Open Sans" w:cs="Open Sans"/>
@@ -248,7 +248,7 @@
           <w:szCs w:val="24"/>
         </w:rPr>
       </w:pPr>
-      <w:hyperlink r:id="rId12" w:anchor="git%20status" w:history="1">
+      <w:hyperlink w:anchor="git%20status" w:history="1">
         <w:r>
           <w:rPr>
             <w:rFonts w:ascii="Open Sans" w:eastAsia="Times New Roman" w:hAnsi="Open Sans" w:cs="Open Sans"/>
@@ -278,7 +278,7 @@
           <w:szCs w:val="24"/>
         </w:rPr>
       </w:pPr>
-      <w:hyperlink r:id="rId13" w:anchor="git%20rm" w:history="1">
+      <w:hyperlink w:anchor="git%20rm" w:history="1">
         <w:r>
           <w:rPr>
             <w:rFonts w:ascii="Open Sans" w:eastAsia="Times New Roman" w:hAnsi="Open Sans" w:cs="Open Sans"/>
@@ -308,7 +308,7 @@
           <w:szCs w:val="24"/>
         </w:rPr>
       </w:pPr>
-      <w:hyperlink r:id="rId14" w:anchor="git%20log" w:history="1">
+      <w:hyperlink w:anchor="git%20log" w:history="1">
         <w:r>
           <w:rPr>
             <w:rFonts w:ascii="Open Sans" w:eastAsia="Times New Roman" w:hAnsi="Open Sans" w:cs="Open Sans"/>
@@ -338,7 +338,7 @@
           <w:szCs w:val="24"/>
         </w:rPr>
       </w:pPr>
-      <w:hyperlink r:id="rId15" w:anchor="git%20show" w:history="1">
+      <w:hyperlink w:anchor="git%20show" w:history="1">
         <w:r>
           <w:rPr>
             <w:rFonts w:ascii="Open Sans" w:eastAsia="Times New Roman" w:hAnsi="Open Sans" w:cs="Open Sans"/>
@@ -368,7 +368,7 @@
           <w:szCs w:val="24"/>
         </w:rPr>
       </w:pPr>
-      <w:hyperlink r:id="rId16" w:anchor="git%20tag" w:history="1">
+      <w:hyperlink w:anchor="git%20tag" w:history="1">
         <w:r>
           <w:rPr>
             <w:rFonts w:ascii="Open Sans" w:eastAsia="Times New Roman" w:hAnsi="Open Sans" w:cs="Open Sans"/>
@@ -398,7 +398,7 @@
           <w:szCs w:val="24"/>
         </w:rPr>
       </w:pPr>
-      <w:hyperlink r:id="rId17" w:anchor="git%20branch" w:history="1">
+      <w:hyperlink w:anchor="git%20branch" w:history="1">
         <w:r>
           <w:rPr>
             <w:rFonts w:ascii="Open Sans" w:eastAsia="Times New Roman" w:hAnsi="Open Sans" w:cs="Open Sans"/>
@@ -428,7 +428,7 @@
           <w:szCs w:val="24"/>
         </w:rPr>
       </w:pPr>
-      <w:hyperlink r:id="rId18" w:anchor="git%20checkout" w:history="1">
+      <w:hyperlink w:anchor="git%20checkout" w:history="1">
         <w:r>
           <w:rPr>
             <w:rFonts w:ascii="Open Sans" w:eastAsia="Times New Roman" w:hAnsi="Open Sans" w:cs="Open Sans"/>
@@ -458,7 +458,7 @@
           <w:szCs w:val="24"/>
         </w:rPr>
       </w:pPr>
-      <w:hyperlink r:id="rId19" w:anchor="git%20merge" w:history="1">
+      <w:hyperlink w:anchor="git%20merge" w:history="1">
         <w:r>
           <w:rPr>
             <w:rFonts w:ascii="Open Sans" w:eastAsia="Times New Roman" w:hAnsi="Open Sans" w:cs="Open Sans"/>
@@ -488,7 +488,7 @@
           <w:szCs w:val="24"/>
         </w:rPr>
       </w:pPr>
-      <w:hyperlink r:id="rId20" w:anchor="git%20remote" w:history="1">
+      <w:hyperlink w:anchor="git%20remote" w:history="1">
         <w:r>
           <w:rPr>
             <w:rFonts w:ascii="Open Sans" w:eastAsia="Times New Roman" w:hAnsi="Open Sans" w:cs="Open Sans"/>
@@ -512,26 +512,92 @@
         <w:spacing w:before="100" w:beforeAutospacing="1" w:after="100" w:afterAutospacing="1" w:line="240" w:lineRule="auto"/>
         <w:jc w:val="both"/>
         <w:rPr>
-          <w:rFonts w:ascii="Open Sans" w:eastAsia="Times New Roman" w:hAnsi="Open Sans" w:cs="Open Sans"/>
-          <w:color w:val="4A4A4A"/>
-          <w:sz w:val="24"/>
-          <w:szCs w:val="24"/>
-        </w:rPr>
-      </w:pPr>
-      <w:hyperlink r:id="rId21" w:anchor="git%20push" w:history="1">
-        <w:r>
-          <w:rPr>
-            <w:rFonts w:ascii="Open Sans" w:eastAsia="Times New Roman" w:hAnsi="Open Sans" w:cs="Open Sans"/>
-            <w:b/>
-            <w:bCs/>
-            <w:color w:val="007BFF"/>
-            <w:sz w:val="24"/>
-            <w:szCs w:val="24"/>
-            <w:u w:val="single"/>
-          </w:rPr>
-          <w:t>git push</w:t>
-        </w:r>
-      </w:hyperlink>
+          <w:rStyle w:val="Hyperlink"/>
+          <w:rFonts w:ascii="Open Sans" w:eastAsia="Times New Roman" w:hAnsi="Open Sans" w:cs="Open Sans"/>
+          <w:sz w:val="24"/>
+          <w:szCs w:val="24"/>
+        </w:rPr>
+      </w:pPr>
+      <w:r>
+        <w:rPr>
+          <w:rFonts w:ascii="Open Sans" w:eastAsia="Times New Roman" w:hAnsi="Open Sans" w:cs="Open Sans"/>
+          <w:b/>
+          <w:bCs/>
+          <w:color w:val="007BFF"/>
+          <w:sz w:val="24"/>
+          <w:szCs w:val="24"/>
+          <w:u w:val="single"/>
+        </w:rPr>
+        <w:fldChar w:fldCharType="begin"/>
+      </w:r>
+      <w:r>
+        <w:rPr>
+          <w:rFonts w:ascii="Open Sans" w:eastAsia="Times New Roman" w:hAnsi="Open Sans" w:cs="Open Sans"/>
+          <w:b/>
+          <w:bCs/>
+          <w:color w:val="007BFF"/>
+          <w:sz w:val="24"/>
+          <w:szCs w:val="24"/>
+          <w:u w:val="single"/>
+        </w:rPr>
+        <w:instrText xml:space="preserve"> HYPERLINK  \l "git%20push" </w:instrText>
+      </w:r>
+      <w:r>
+        <w:rPr>
+          <w:rFonts w:ascii="Open Sans" w:eastAsia="Times New Roman" w:hAnsi="Open Sans" w:cs="Open Sans"/>
+          <w:b/>
+          <w:bCs/>
+          <w:color w:val="007BFF"/>
+          <w:sz w:val="24"/>
+          <w:szCs w:val="24"/>
+          <w:u w:val="single"/>
+        </w:rPr>
+      </w:r>
+      <w:r>
+        <w:rPr>
+          <w:rFonts w:ascii="Open Sans" w:eastAsia="Times New Roman" w:hAnsi="Open Sans" w:cs="Open Sans"/>
+          <w:b/>
+          <w:bCs/>
+          <w:color w:val="007BFF"/>
+          <w:sz w:val="24"/>
+          <w:szCs w:val="24"/>
+          <w:u w:val="single"/>
+        </w:rPr>
+        <w:fldChar w:fldCharType="separate"/>
+      </w:r>
+      <w:r>
+        <w:rPr>
+          <w:rStyle w:val="Hyperlink"/>
+          <w:rFonts w:ascii="Open Sans" w:eastAsia="Times New Roman" w:hAnsi="Open Sans" w:cs="Open Sans"/>
+          <w:b/>
+          <w:bCs/>
+          <w:sz w:val="24"/>
+          <w:szCs w:val="24"/>
+        </w:rPr>
+        <w:t>git pu</w:t>
+      </w:r>
+      <w:r>
+        <w:rPr>
+          <w:rStyle w:val="Hyperlink"/>
+          <w:rFonts w:ascii="Open Sans" w:eastAsia="Times New Roman" w:hAnsi="Open Sans" w:cs="Open Sans"/>
+          <w:b/>
+          <w:bCs/>
+          <w:sz w:val="24"/>
+          <w:szCs w:val="24"/>
+        </w:rPr>
+        <w:t>s</w:t>
+      </w:r>
+      <w:r>
+        <w:rPr>
+          <w:rStyle w:val="Hyperlink"/>
+          <w:rFonts w:ascii="Open Sans" w:eastAsia="Times New Roman" w:hAnsi="Open Sans" w:cs="Open Sans"/>
+          <w:b/>
+          <w:bCs/>
+          <w:sz w:val="24"/>
+          <w:szCs w:val="24"/>
+        </w:rPr>
+        <w:t>h</w:t>
+      </w:r>
     </w:p>
     <w:p>
       <w:pPr>
@@ -548,7 +614,19 @@
           <w:szCs w:val="24"/>
         </w:rPr>
       </w:pPr>
-      <w:hyperlink r:id="rId22" w:anchor="git%20pull" w:history="1">
+      <w:r>
+        <w:rPr>
+          <w:rFonts w:ascii="Open Sans" w:eastAsia="Times New Roman" w:hAnsi="Open Sans" w:cs="Open Sans"/>
+          <w:b/>
+          <w:bCs/>
+          <w:color w:val="007BFF"/>
+          <w:sz w:val="24"/>
+          <w:szCs w:val="24"/>
+          <w:u w:val="single"/>
+        </w:rPr>
+        <w:fldChar w:fldCharType="end"/>
+      </w:r>
+      <w:hyperlink w:anchor="git%20pull" w:history="1">
         <w:r>
           <w:rPr>
             <w:rFonts w:ascii="Open Sans" w:eastAsia="Times New Roman" w:hAnsi="Open Sans" w:cs="Open Sans"/>
@@ -578,7 +656,7 @@
           <w:szCs w:val="24"/>
         </w:rPr>
       </w:pPr>
-      <w:hyperlink r:id="rId23" w:anchor="git%20stash" w:history="1">
+      <w:hyperlink w:anchor="git%20stash" w:history="1">
         <w:r>
           <w:rPr>
             <w:rFonts w:ascii="Open Sans" w:eastAsia="Times New Roman" w:hAnsi="Open Sans" w:cs="Open Sans"/>
@@ -728,25 +806,7 @@
           <w:sz w:val="24"/>
           <w:szCs w:val="24"/>
         </w:rPr>
-        <w:t xml:space="preserve">This command sets the </w:t>
-      </w:r>
-      <w:r>
-        <w:rPr>
-          <w:rFonts w:ascii="Open Sans" w:eastAsia="Times New Roman" w:hAnsi="Open Sans" w:cs="Open Sans"/>
-          <w:color w:val="4A4A4A"/>
-          <w:sz w:val="24"/>
-          <w:szCs w:val="24"/>
-        </w:rPr>
-        <w:t>author’s</w:t>
-      </w:r>
-      <w:r>
-        <w:rPr>
-          <w:rFonts w:ascii="Open Sans" w:eastAsia="Times New Roman" w:hAnsi="Open Sans" w:cs="Open Sans"/>
-          <w:color w:val="4A4A4A"/>
-          <w:sz w:val="24"/>
-          <w:szCs w:val="24"/>
-        </w:rPr>
-        <w:t xml:space="preserve"> name and email address respectively to be used with your commits.</w:t>
+        <w:t>This command sets the author’s name and email address respectively to be used with your commits.</w:t>
       </w:r>
     </w:p>
     <w:p>
@@ -785,7 +845,7 @@
                     </pic:cNvPicPr>
                   </pic:nvPicPr>
                   <pic:blipFill>
-                    <a:blip r:embed="rId24">
+                    <a:blip r:embed="rId5">
                       <a:extLst>
                         <a:ext uri="{28A0092B-C50C-407E-A947-70E740481C1C}">
                           <a14:useLocalDpi xmlns:a14="http://schemas.microsoft.com/office/drawing/2010/main" val="0"/>
@@ -924,7 +984,7 @@
                     </pic:cNvPicPr>
                   </pic:nvPicPr>
                   <pic:blipFill>
-                    <a:blip r:embed="rId25">
+                    <a:blip r:embed="rId6">
                       <a:extLst>
                         <a:ext uri="{28A0092B-C50C-407E-A947-70E740481C1C}">
                           <a14:useLocalDpi xmlns:a14="http://schemas.microsoft.com/office/drawing/2010/main" val="0"/>
@@ -1065,7 +1125,7 @@
                     </pic:cNvPicPr>
                   </pic:nvPicPr>
                   <pic:blipFill>
-                    <a:blip r:embed="rId26">
+                    <a:blip r:embed="rId7">
                       <a:extLst>
                         <a:ext uri="{28A0092B-C50C-407E-A947-70E740481C1C}">
                           <a14:useLocalDpi xmlns:a14="http://schemas.microsoft.com/office/drawing/2010/main" val="0"/>
@@ -1217,7 +1277,7 @@
                     </pic:cNvPicPr>
                   </pic:nvPicPr>
                   <pic:blipFill>
-                    <a:blip r:embed="rId27">
+                    <a:blip r:embed="rId8">
                       <a:extLst>
                         <a:ext uri="{28A0092B-C50C-407E-A947-70E740481C1C}">
                           <a14:useLocalDpi xmlns:a14="http://schemas.microsoft.com/office/drawing/2010/main" val="0"/>
@@ -1332,7 +1392,7 @@
                     </pic:cNvPicPr>
                   </pic:nvPicPr>
                   <pic:blipFill>
-                    <a:blip r:embed="rId28">
+                    <a:blip r:embed="rId9">
                       <a:extLst>
                         <a:ext uri="{28A0092B-C50C-407E-A947-70E740481C1C}">
                           <a14:useLocalDpi xmlns:a14="http://schemas.microsoft.com/office/drawing/2010/main" val="0"/>
@@ -1485,7 +1545,7 @@
                     </pic:cNvPicPr>
                   </pic:nvPicPr>
                   <pic:blipFill>
-                    <a:blip r:embed="rId29">
+                    <a:blip r:embed="rId10">
                       <a:extLst>
                         <a:ext uri="{28A0092B-C50C-407E-A947-70E740481C1C}">
                           <a14:useLocalDpi xmlns:a14="http://schemas.microsoft.com/office/drawing/2010/main" val="0"/>
@@ -1558,27 +1618,7 @@
           <w:sz w:val="24"/>
           <w:szCs w:val="24"/>
         </w:rPr>
-        <w:t>This command commits any files you’ve added with the git add command </w:t>
-      </w:r>
-      <w:proofErr w:type="gramStart"/>
-      <w:r>
-        <w:rPr>
-          <w:rFonts w:ascii="Open Sans" w:eastAsia="Times New Roman" w:hAnsi="Open Sans" w:cs="Open Sans"/>
-          <w:color w:val="4A4A4A"/>
-          <w:sz w:val="24"/>
-          <w:szCs w:val="24"/>
-        </w:rPr>
-        <w:t>and also</w:t>
-      </w:r>
-      <w:proofErr w:type="gramEnd"/>
-      <w:r>
-        <w:rPr>
-          <w:rFonts w:ascii="Open Sans" w:eastAsia="Times New Roman" w:hAnsi="Open Sans" w:cs="Open Sans"/>
-          <w:color w:val="4A4A4A"/>
-          <w:sz w:val="24"/>
-          <w:szCs w:val="24"/>
-        </w:rPr>
-        <w:t xml:space="preserve"> commits any files you’ve changed since then.</w:t>
+        <w:t>This command commits any files you’ve added with the git add command and also commits any files you’ve changed since then.</w:t>
       </w:r>
     </w:p>
     <w:p>
@@ -1620,7 +1660,7 @@
                     </pic:cNvPicPr>
                   </pic:nvPicPr>
                   <pic:blipFill>
-                    <a:blip r:embed="rId30">
+                    <a:blip r:embed="rId11">
                       <a:extLst>
                         <a:ext uri="{28A0092B-C50C-407E-A947-70E740481C1C}">
                           <a14:useLocalDpi xmlns:a14="http://schemas.microsoft.com/office/drawing/2010/main" val="0"/>
@@ -1772,7 +1812,7 @@
                     </pic:cNvPicPr>
                   </pic:nvPicPr>
                   <pic:blipFill>
-                    <a:blip r:embed="rId31">
+                    <a:blip r:embed="rId12">
                       <a:extLst>
                         <a:ext uri="{28A0092B-C50C-407E-A947-70E740481C1C}">
                           <a14:useLocalDpi xmlns:a14="http://schemas.microsoft.com/office/drawing/2010/main" val="0"/>
@@ -1885,7 +1925,7 @@
                     </pic:cNvPicPr>
                   </pic:nvPicPr>
                   <pic:blipFill>
-                    <a:blip r:embed="rId32">
+                    <a:blip r:embed="rId13">
                       <a:extLst>
                         <a:ext uri="{28A0092B-C50C-407E-A947-70E740481C1C}">
                           <a14:useLocalDpi xmlns:a14="http://schemas.microsoft.com/office/drawing/2010/main" val="0"/>
@@ -1999,7 +2039,7 @@
                     </pic:cNvPicPr>
                   </pic:nvPicPr>
                   <pic:blipFill>
-                    <a:blip r:embed="rId33">
+                    <a:blip r:embed="rId14">
                       <a:extLst>
                         <a:ext uri="{28A0092B-C50C-407E-A947-70E740481C1C}">
                           <a14:useLocalDpi xmlns:a14="http://schemas.microsoft.com/office/drawing/2010/main" val="0"/>
@@ -2089,7 +2129,7 @@
             <wp:extent cx="1981200" cy="1440180"/>
             <wp:effectExtent l="0" t="0" r="0" b="7620"/>
             <wp:docPr id="27" name="Picture 27" descr="Course Curriculum">
-              <a:hlinkClick xmlns:a="http://schemas.openxmlformats.org/drawingml/2006/main" r:id="rId34" tgtFrame="&quot;_blank&quot;"/>
+              <a:hlinkClick xmlns:a="http://schemas.openxmlformats.org/drawingml/2006/main" r:id="rId15" tgtFrame="&quot;_blank&quot;"/>
             </wp:docPr>
             <wp:cNvGraphicFramePr>
               <a:graphicFrameLocks xmlns:a="http://schemas.openxmlformats.org/drawingml/2006/main" noChangeAspect="1"/>
@@ -2099,14 +2139,14 @@
                 <pic:pic xmlns:pic="http://schemas.openxmlformats.org/drawingml/2006/picture">
                   <pic:nvPicPr>
                     <pic:cNvPr id="0" name="Picture 11" descr="Course Curriculum">
-                      <a:hlinkClick r:id="rId34" tgtFrame="&quot;_blank&quot;"/>
+                      <a:hlinkClick r:id="rId15" tgtFrame="&quot;_blank&quot;"/>
                     </pic:cNvPr>
                     <pic:cNvPicPr>
                       <a:picLocks noChangeAspect="1" noChangeArrowheads="1"/>
                     </pic:cNvPicPr>
                   </pic:nvPicPr>
                   <pic:blipFill>
-                    <a:blip r:embed="rId35">
+                    <a:blip r:embed="rId16">
                       <a:extLst>
                         <a:ext uri="{28A0092B-C50C-407E-A947-70E740481C1C}">
                           <a14:useLocalDpi xmlns:a14="http://schemas.microsoft.com/office/drawing/2010/main" val="0"/>
@@ -2274,7 +2314,7 @@
                     </pic:cNvPicPr>
                   </pic:nvPicPr>
                   <pic:blipFill>
-                    <a:blip r:embed="rId36">
+                    <a:blip r:embed="rId17">
                       <a:extLst>
                         <a:ext uri="{28A0092B-C50C-407E-A947-70E740481C1C}">
                           <a14:useLocalDpi xmlns:a14="http://schemas.microsoft.com/office/drawing/2010/main" val="0"/>
@@ -2386,7 +2426,7 @@
                     </pic:cNvPicPr>
                   </pic:nvPicPr>
                   <pic:blipFill>
-                    <a:blip r:embed="rId37">
+                    <a:blip r:embed="rId18">
                       <a:extLst>
                         <a:ext uri="{28A0092B-C50C-407E-A947-70E740481C1C}">
                           <a14:useLocalDpi xmlns:a14="http://schemas.microsoft.com/office/drawing/2010/main" val="0"/>
@@ -2501,7 +2541,7 @@
                     </pic:cNvPicPr>
                   </pic:nvPicPr>
                   <pic:blipFill>
-                    <a:blip r:embed="rId38">
+                    <a:blip r:embed="rId19">
                       <a:extLst>
                         <a:ext uri="{28A0092B-C50C-407E-A947-70E740481C1C}">
                           <a14:useLocalDpi xmlns:a14="http://schemas.microsoft.com/office/drawing/2010/main" val="0"/>
@@ -2674,7 +2714,7 @@
                     </pic:cNvPicPr>
                   </pic:nvPicPr>
                   <pic:blipFill>
-                    <a:blip r:embed="rId39">
+                    <a:blip r:embed="rId20">
                       <a:extLst>
                         <a:ext uri="{28A0092B-C50C-407E-A947-70E740481C1C}">
                           <a14:useLocalDpi xmlns:a14="http://schemas.microsoft.com/office/drawing/2010/main" val="0"/>
@@ -2827,7 +2867,7 @@
                     </pic:cNvPicPr>
                   </pic:nvPicPr>
                   <pic:blipFill>
-                    <a:blip r:embed="rId40">
+                    <a:blip r:embed="rId21">
                       <a:extLst>
                         <a:ext uri="{28A0092B-C50C-407E-A947-70E740481C1C}">
                           <a14:useLocalDpi xmlns:a14="http://schemas.microsoft.com/office/drawing/2010/main" val="0"/>
@@ -2979,7 +3019,7 @@
                     </pic:cNvPicPr>
                   </pic:nvPicPr>
                   <pic:blipFill>
-                    <a:blip r:embed="rId41">
+                    <a:blip r:embed="rId22">
                       <a:extLst>
                         <a:ext uri="{28A0092B-C50C-407E-A947-70E740481C1C}">
                           <a14:useLocalDpi xmlns:a14="http://schemas.microsoft.com/office/drawing/2010/main" val="0"/>
@@ -3092,7 +3132,7 @@
                     </pic:cNvPicPr>
                   </pic:nvPicPr>
                   <pic:blipFill>
-                    <a:blip r:embed="rId42">
+                    <a:blip r:embed="rId23">
                       <a:extLst>
                         <a:ext uri="{28A0092B-C50C-407E-A947-70E740481C1C}">
                           <a14:useLocalDpi xmlns:a14="http://schemas.microsoft.com/office/drawing/2010/main" val="0"/>
@@ -3244,7 +3284,7 @@
                     </pic:cNvPicPr>
                   </pic:nvPicPr>
                   <pic:blipFill>
-                    <a:blip r:embed="rId43">
+                    <a:blip r:embed="rId24">
                       <a:extLst>
                         <a:ext uri="{28A0092B-C50C-407E-A947-70E740481C1C}">
                           <a14:useLocalDpi xmlns:a14="http://schemas.microsoft.com/office/drawing/2010/main" val="0"/>
@@ -3397,7 +3437,7 @@
                     </pic:cNvPicPr>
                   </pic:nvPicPr>
                   <pic:blipFill>
-                    <a:blip r:embed="rId44">
+                    <a:blip r:embed="rId25">
                       <a:extLst>
                         <a:ext uri="{28A0092B-C50C-407E-A947-70E740481C1C}">
                           <a14:useLocalDpi xmlns:a14="http://schemas.microsoft.com/office/drawing/2010/main" val="0"/>
@@ -3549,7 +3589,7 @@
                     </pic:cNvPicPr>
                   </pic:nvPicPr>
                   <pic:blipFill>
-                    <a:blip r:embed="rId45">
+                    <a:blip r:embed="rId26">
                       <a:extLst>
                         <a:ext uri="{28A0092B-C50C-407E-A947-70E740481C1C}">
                           <a14:useLocalDpi xmlns:a14="http://schemas.microsoft.com/office/drawing/2010/main" val="0"/>
@@ -3661,7 +3701,7 @@
                     </pic:cNvPicPr>
                   </pic:nvPicPr>
                   <pic:blipFill>
-                    <a:blip r:embed="rId46">
+                    <a:blip r:embed="rId27">
                       <a:extLst>
                         <a:ext uri="{28A0092B-C50C-407E-A947-70E740481C1C}">
                           <a14:useLocalDpi xmlns:a14="http://schemas.microsoft.com/office/drawing/2010/main" val="0"/>
@@ -3794,7 +3834,7 @@
                     </pic:cNvPicPr>
                   </pic:nvPicPr>
                   <pic:blipFill>
-                    <a:blip r:embed="rId47">
+                    <a:blip r:embed="rId28">
                       <a:extLst>
                         <a:ext uri="{28A0092B-C50C-407E-A947-70E740481C1C}">
                           <a14:useLocalDpi xmlns:a14="http://schemas.microsoft.com/office/drawing/2010/main" val="0"/>
@@ -3947,7 +3987,7 @@
                     </pic:cNvPicPr>
                   </pic:nvPicPr>
                   <pic:blipFill>
-                    <a:blip r:embed="rId48">
+                    <a:blip r:embed="rId29">
                       <a:extLst>
                         <a:ext uri="{28A0092B-C50C-407E-A947-70E740481C1C}">
                           <a14:useLocalDpi xmlns:a14="http://schemas.microsoft.com/office/drawing/2010/main" val="0"/>
@@ -4020,27 +4060,7 @@
           <w:sz w:val="24"/>
           <w:szCs w:val="24"/>
         </w:rPr>
-        <w:t xml:space="preserve">This command creates a new branch </w:t>
-      </w:r>
-      <w:proofErr w:type="gramStart"/>
-      <w:r>
-        <w:rPr>
-          <w:rFonts w:ascii="Open Sans" w:eastAsia="Times New Roman" w:hAnsi="Open Sans" w:cs="Open Sans"/>
-          <w:color w:val="4A4A4A"/>
-          <w:sz w:val="24"/>
-          <w:szCs w:val="24"/>
-        </w:rPr>
-        <w:t>and also</w:t>
-      </w:r>
-      <w:proofErr w:type="gramEnd"/>
-      <w:r>
-        <w:rPr>
-          <w:rFonts w:ascii="Open Sans" w:eastAsia="Times New Roman" w:hAnsi="Open Sans" w:cs="Open Sans"/>
-          <w:color w:val="4A4A4A"/>
-          <w:sz w:val="24"/>
-          <w:szCs w:val="24"/>
-        </w:rPr>
-        <w:t xml:space="preserve"> switches to it.</w:t>
+        <w:t>This command creates a new branch and also switches to it.</w:t>
       </w:r>
     </w:p>
     <w:p>
@@ -4079,7 +4099,7 @@
                     </pic:cNvPicPr>
                   </pic:nvPicPr>
                   <pic:blipFill>
-                    <a:blip r:embed="rId49">
+                    <a:blip r:embed="rId30">
                       <a:extLst>
                         <a:ext uri="{28A0092B-C50C-407E-A947-70E740481C1C}">
                           <a14:useLocalDpi xmlns:a14="http://schemas.microsoft.com/office/drawing/2010/main" val="0"/>
@@ -4231,7 +4251,7 @@
                     </pic:cNvPicPr>
                   </pic:nvPicPr>
                   <pic:blipFill>
-                    <a:blip r:embed="rId50">
+                    <a:blip r:embed="rId31">
                       <a:extLst>
                         <a:ext uri="{28A0092B-C50C-407E-A947-70E740481C1C}">
                           <a14:useLocalDpi xmlns:a14="http://schemas.microsoft.com/office/drawing/2010/main" val="0"/>
@@ -4383,7 +4403,7 @@
                     </pic:cNvPicPr>
                   </pic:nvPicPr>
                   <pic:blipFill>
-                    <a:blip r:embed="rId51">
+                    <a:blip r:embed="rId32">
                       <a:extLst>
                         <a:ext uri="{28A0092B-C50C-407E-A947-70E740481C1C}">
                           <a14:useLocalDpi xmlns:a14="http://schemas.microsoft.com/office/drawing/2010/main" val="0"/>
@@ -4536,7 +4556,7 @@
                     </pic:cNvPicPr>
                   </pic:nvPicPr>
                   <pic:blipFill>
-                    <a:blip r:embed="rId52">
+                    <a:blip r:embed="rId33">
                       <a:extLst>
                         <a:ext uri="{28A0092B-C50C-407E-A947-70E740481C1C}">
                           <a14:useLocalDpi xmlns:a14="http://schemas.microsoft.com/office/drawing/2010/main" val="0"/>
@@ -4648,7 +4668,7 @@
                     </pic:cNvPicPr>
                   </pic:nvPicPr>
                   <pic:blipFill>
-                    <a:blip r:embed="rId53">
+                    <a:blip r:embed="rId34">
                       <a:extLst>
                         <a:ext uri="{28A0092B-C50C-407E-A947-70E740481C1C}">
                           <a14:useLocalDpi xmlns:a14="http://schemas.microsoft.com/office/drawing/2010/main" val="0"/>
@@ -4760,7 +4780,7 @@
                     </pic:cNvPicPr>
                   </pic:nvPicPr>
                   <pic:blipFill>
-                    <a:blip r:embed="rId54">
+                    <a:blip r:embed="rId35">
                       <a:extLst>
                         <a:ext uri="{28A0092B-C50C-407E-A947-70E740481C1C}">
                           <a14:useLocalDpi xmlns:a14="http://schemas.microsoft.com/office/drawing/2010/main" val="0"/>
@@ -4872,7 +4892,7 @@
                     </pic:cNvPicPr>
                   </pic:nvPicPr>
                   <pic:blipFill>
-                    <a:blip r:embed="rId55">
+                    <a:blip r:embed="rId36">
                       <a:extLst>
                         <a:ext uri="{28A0092B-C50C-407E-A947-70E740481C1C}">
                           <a14:useLocalDpi xmlns:a14="http://schemas.microsoft.com/office/drawing/2010/main" val="0"/>
@@ -5024,7 +5044,7 @@
                     </pic:cNvPicPr>
                   </pic:nvPicPr>
                   <pic:blipFill>
-                    <a:blip r:embed="rId56">
+                    <a:blip r:embed="rId37">
                       <a:extLst>
                         <a:ext uri="{28A0092B-C50C-407E-A947-70E740481C1C}">
                           <a14:useLocalDpi xmlns:a14="http://schemas.microsoft.com/office/drawing/2010/main" val="0"/>
@@ -5176,7 +5196,7 @@
                     </pic:cNvPicPr>
                   </pic:nvPicPr>
                   <pic:blipFill>
-                    <a:blip r:embed="rId57">
+                    <a:blip r:embed="rId38">
                       <a:extLst>
                         <a:ext uri="{28A0092B-C50C-407E-A947-70E740481C1C}">
                           <a14:useLocalDpi xmlns:a14="http://schemas.microsoft.com/office/drawing/2010/main" val="0"/>
@@ -5265,7 +5285,7 @@
             <wp:extent cx="1706880" cy="1226820"/>
             <wp:effectExtent l="0" t="0" r="7620" b="0"/>
             <wp:docPr id="4" name="Picture 4" descr="Course Curriculum">
-              <a:hlinkClick xmlns:a="http://schemas.openxmlformats.org/drawingml/2006/main" r:id="rId58" tgtFrame="&quot;_blank&quot;"/>
+              <a:hlinkClick xmlns:a="http://schemas.openxmlformats.org/drawingml/2006/main" r:id="rId39" tgtFrame="&quot;_blank&quot;"/>
             </wp:docPr>
             <wp:cNvGraphicFramePr>
               <a:graphicFrameLocks xmlns:a="http://schemas.openxmlformats.org/drawingml/2006/main" noChangeAspect="1"/>
@@ -5275,14 +5295,14 @@
                 <pic:pic xmlns:pic="http://schemas.openxmlformats.org/drawingml/2006/picture">
                   <pic:nvPicPr>
                     <pic:cNvPr id="0" name="Picture 34" descr="Course Curriculum">
-                      <a:hlinkClick r:id="rId58" tgtFrame="&quot;_blank&quot;"/>
+                      <a:hlinkClick r:id="rId39" tgtFrame="&quot;_blank&quot;"/>
                     </pic:cNvPr>
                     <pic:cNvPicPr>
                       <a:picLocks noChangeAspect="1" noChangeArrowheads="1"/>
                     </pic:cNvPicPr>
                   </pic:nvPicPr>
                   <pic:blipFill>
-                    <a:blip r:embed="rId59">
+                    <a:blip r:embed="rId40">
                       <a:extLst>
                         <a:ext uri="{28A0092B-C50C-407E-A947-70E740481C1C}">
                           <a14:useLocalDpi xmlns:a14="http://schemas.microsoft.com/office/drawing/2010/main" val="0"/>
@@ -5424,7 +5444,7 @@
                     </pic:cNvPicPr>
                   </pic:nvPicPr>
                   <pic:blipFill>
-                    <a:blip r:embed="rId60">
+                    <a:blip r:embed="rId41">
                       <a:extLst>
                         <a:ext uri="{28A0092B-C50C-407E-A947-70E740481C1C}">
                           <a14:useLocalDpi xmlns:a14="http://schemas.microsoft.com/office/drawing/2010/main" val="0"/>
@@ -5536,7 +5556,7 @@
                     </pic:cNvPicPr>
                   </pic:nvPicPr>
                   <pic:blipFill>
-                    <a:blip r:embed="rId61">
+                    <a:blip r:embed="rId42">
                       <a:extLst>
                         <a:ext uri="{28A0092B-C50C-407E-A947-70E740481C1C}">
                           <a14:useLocalDpi xmlns:a14="http://schemas.microsoft.com/office/drawing/2010/main" val="0"/>
@@ -5648,7 +5668,7 @@
                     </pic:cNvPicPr>
                   </pic:nvPicPr>
                   <pic:blipFill>
-                    <a:blip r:embed="rId62">
+                    <a:blip r:embed="rId43">
                       <a:extLst>
                         <a:ext uri="{28A0092B-C50C-407E-A947-70E740481C1C}">
                           <a14:useLocalDpi xmlns:a14="http://schemas.microsoft.com/office/drawing/2010/main" val="0"/>
@@ -6360,7 +6380,6 @@
     <w:name w:val="Hyperlink"/>
     <w:basedOn w:val="DefaultParagraphFont"/>
     <w:uiPriority w:val="99"/>
-    <w:semiHidden/>
     <w:unhideWhenUsed/>
     <w:rsid w:val="0037474A"/>
     <w:rPr>
@@ -6398,6 +6417,30 @@
     <w:name w:val="batch-week"/>
     <w:basedOn w:val="DefaultParagraphFont"/>
     <w:rsid w:val="0037474A"/>
+  </w:style>
+  <w:style w:type="character" w:styleId="UnresolvedMention">
+    <w:name w:val="Unresolved Mention"/>
+    <w:basedOn w:val="DefaultParagraphFont"/>
+    <w:uiPriority w:val="99"/>
+    <w:semiHidden/>
+    <w:unhideWhenUsed/>
+    <w:rsid w:val="004A0769"/>
+    <w:rPr>
+      <w:color w:val="605E5C"/>
+      <w:shd w:val="clear" w:color="auto" w:fill="E1DFDD"/>
+    </w:rPr>
+  </w:style>
+  <w:style w:type="character" w:styleId="FollowedHyperlink">
+    <w:name w:val="FollowedHyperlink"/>
+    <w:basedOn w:val="DefaultParagraphFont"/>
+    <w:uiPriority w:val="99"/>
+    <w:semiHidden/>
+    <w:unhideWhenUsed/>
+    <w:rsid w:val="004A0769"/>
+    <w:rPr>
+      <w:color w:val="954F72" w:themeColor="followedHyperlink"/>
+      <w:u w:val="single"/>
+    </w:rPr>
   </w:style>
 </w:styles>
 </file>

</xml_diff>